<commit_message>
Deployed 8da77c9 with MkDocs version: 1.2.2
</commit_message>
<xml_diff>
--- a/legislacao/plog/PLOG0003A.docx
+++ b/legislacao/plog/PLOG0003A.docx
@@ -1193,9 +1193,9 @@
         </w:rPr>
         <w:drawing>
           <wp:inline distT="0" distB="0" distL="0" distR="0">
-            <wp:extent cx="7599680" cy="3683635"/>
-            <wp:effectExtent l="19050" t="0" r="1270" b="0"/>
-            <wp:docPr id="1" name="Imagem 1"/>
+            <wp:extent cx="7822733" cy="3831994"/>
+            <wp:effectExtent l="19050" t="0" r="6817" b="0"/>
+            <wp:docPr id="2" name="Imagem 1" descr="PLOG0003A.png"/>
             <wp:cNvGraphicFramePr>
               <a:graphicFrameLocks xmlns:a="http://schemas.openxmlformats.org/drawingml/2006/main" noChangeAspect="1"/>
             </wp:cNvGraphicFramePr>
@@ -1203,33 +1203,24 @@
               <a:graphicData uri="http://schemas.openxmlformats.org/drawingml/2006/picture">
                 <pic:pic xmlns:pic="http://schemas.openxmlformats.org/drawingml/2006/picture">
                   <pic:nvPicPr>
-                    <pic:cNvPr id="0" name="Picture 1"/>
-                    <pic:cNvPicPr>
-                      <a:picLocks noChangeAspect="1" noChangeArrowheads="1"/>
-                    </pic:cNvPicPr>
+                    <pic:cNvPr id="0" name="PLOG0003A.png"/>
+                    <pic:cNvPicPr/>
                   </pic:nvPicPr>
                   <pic:blipFill>
                     <a:blip r:embed="rId10"/>
-                    <a:srcRect/>
+                    <a:srcRect b="23279"/>
                     <a:stretch>
                       <a:fillRect/>
                     </a:stretch>
                   </pic:blipFill>
-                  <pic:spPr bwMode="auto">
+                  <pic:spPr>
                     <a:xfrm>
                       <a:off x="0" y="0"/>
-                      <a:ext cx="7599680" cy="3683635"/>
+                      <a:ext cx="7822733" cy="3831994"/>
                     </a:xfrm>
                     <a:prstGeom prst="rect">
                       <a:avLst/>
                     </a:prstGeom>
-                    <a:noFill/>
-                    <a:ln w="9525">
-                      <a:noFill/>
-                      <a:miter lim="800000"/>
-                      <a:headEnd/>
-                      <a:tailEnd/>
-                    </a:ln>
                   </pic:spPr>
                 </pic:pic>
               </a:graphicData>
@@ -4393,7 +4384,7 @@
             <w:b/>
             <w:noProof/>
           </w:rPr>
-          <w:t>6</w:t>
+          <w:t>3</w:t>
         </w:r>
         <w:r>
           <w:rPr>
@@ -4639,7 +4630,7 @@
         <w:b/>
         <w:noProof/>
       </w:rPr>
-      <w:t>6</w:t>
+      <w:t>3</w:t>
     </w:r>
     <w:r>
       <w:rPr>

</xml_diff>

<commit_message>
Deployed dcccc45 with MkDocs version: 1.2.2
</commit_message>
<xml_diff>
--- a/legislacao/plog/PLOG0003A.docx
+++ b/legislacao/plog/PLOG0003A.docx
@@ -1028,7 +1028,7 @@
         <w:rPr>
           <w:sz w:val="24"/>
         </w:rPr>
-        <w:t>CELOG – Centro Logístico da Aeronáutica</w:t>
+        <w:t>ACI – Agente de Controle Interno</w:t>
       </w:r>
     </w:p>
     <w:p>
@@ -1049,13 +1049,7 @@
         <w:rPr>
           <w:sz w:val="24"/>
         </w:rPr>
-        <w:t>N</w:t>
-      </w:r>
-      <w:r>
-        <w:rPr>
-          <w:sz w:val="24"/>
-        </w:rPr>
-        <w:t>NAAQ – Divisão de Nacionalização e Qualificação</w:t>
+        <w:t>CELOG – Centro Logístico da Aeronáutica</w:t>
       </w:r>
     </w:p>
     <w:p>
@@ -1076,7 +1070,97 @@
         <w:rPr>
           <w:sz w:val="24"/>
         </w:rPr>
+        <w:t>N</w:t>
+      </w:r>
+      <w:r>
+        <w:rPr>
+          <w:sz w:val="24"/>
+        </w:rPr>
+        <w:t>NAAQ – Divisão de Nacionalização e Qualificação</w:t>
+      </w:r>
+    </w:p>
+    <w:p>
+      <w:pPr>
+        <w:keepNext/>
+        <w:keepLines/>
+        <w:widowControl w:val="0"/>
+        <w:numPr>
+          <w:ilvl w:val="2"/>
+          <w:numId w:val="1"/>
+        </w:numPr>
+        <w:spacing w:before="120"/>
+        <w:rPr>
+          <w:sz w:val="24"/>
+        </w:rPr>
+      </w:pPr>
+      <w:r>
+        <w:rPr>
+          <w:sz w:val="24"/>
+        </w:rPr>
         <w:t>OM – Organização Militar</w:t>
+      </w:r>
+    </w:p>
+    <w:p>
+      <w:pPr>
+        <w:keepNext/>
+        <w:keepLines/>
+        <w:widowControl w:val="0"/>
+        <w:numPr>
+          <w:ilvl w:val="2"/>
+          <w:numId w:val="1"/>
+        </w:numPr>
+        <w:spacing w:before="120"/>
+        <w:rPr>
+          <w:sz w:val="24"/>
+        </w:rPr>
+      </w:pPr>
+      <w:r>
+        <w:rPr>
+          <w:sz w:val="24"/>
+        </w:rPr>
+        <w:t>PAG – Processo Administrativo de Gestão</w:t>
+      </w:r>
+    </w:p>
+    <w:p>
+      <w:pPr>
+        <w:keepNext/>
+        <w:keepLines/>
+        <w:widowControl w:val="0"/>
+        <w:numPr>
+          <w:ilvl w:val="2"/>
+          <w:numId w:val="1"/>
+        </w:numPr>
+        <w:spacing w:before="120"/>
+        <w:rPr>
+          <w:sz w:val="24"/>
+        </w:rPr>
+      </w:pPr>
+      <w:r>
+        <w:rPr>
+          <w:sz w:val="24"/>
+        </w:rPr>
+        <w:t>RTL – Requisito Técnico de Licitação</w:t>
+      </w:r>
+    </w:p>
+    <w:p>
+      <w:pPr>
+        <w:keepNext/>
+        <w:keepLines/>
+        <w:widowControl w:val="0"/>
+        <w:numPr>
+          <w:ilvl w:val="2"/>
+          <w:numId w:val="1"/>
+        </w:numPr>
+        <w:spacing w:before="120"/>
+        <w:rPr>
+          <w:sz w:val="24"/>
+        </w:rPr>
+      </w:pPr>
+      <w:r>
+        <w:rPr>
+          <w:sz w:val="24"/>
+        </w:rPr>
+        <w:t>SILOMS – Sistema Integrado de Logística de Material e de Serviços</w:t>
       </w:r>
     </w:p>
     <w:p>
@@ -1193,8 +1277,8 @@
         </w:rPr>
         <w:drawing>
           <wp:inline distT="0" distB="0" distL="0" distR="0">
-            <wp:extent cx="7822733" cy="3831994"/>
-            <wp:effectExtent l="19050" t="0" r="6817" b="0"/>
+            <wp:extent cx="8900663" cy="3788170"/>
+            <wp:effectExtent l="19050" t="0" r="0" b="0"/>
             <wp:docPr id="2" name="Imagem 1" descr="PLOG0003A.png"/>
             <wp:cNvGraphicFramePr>
               <a:graphicFrameLocks xmlns:a="http://schemas.openxmlformats.org/drawingml/2006/main" noChangeAspect="1"/>
@@ -1208,7 +1292,7 @@
                   </pic:nvPicPr>
                   <pic:blipFill>
                     <a:blip r:embed="rId10"/>
-                    <a:srcRect b="23279"/>
+                    <a:srcRect b="24156"/>
                     <a:stretch>
                       <a:fillRect/>
                     </a:stretch>
@@ -1216,7 +1300,7 @@
                   <pic:spPr>
                     <a:xfrm>
                       <a:off x="0" y="0"/>
-                      <a:ext cx="7822733" cy="3831994"/>
+                      <a:ext cx="8900663" cy="3788170"/>
                     </a:xfrm>
                     <a:prstGeom prst="rect">
                       <a:avLst/>
@@ -1276,35 +1360,7 @@
           <w:sz w:val="24"/>
           <w:szCs w:val="24"/>
         </w:rPr>
-        <w:t>As Organizações Militares (OM) visualizam o estoque de matéria prima sob controle da NNAQ</w:t>
-      </w:r>
-      <w:r>
-        <w:rPr>
-          <w:sz w:val="24"/>
-          <w:szCs w:val="24"/>
-        </w:rPr>
-        <w:t xml:space="preserve">, </w:t>
-      </w:r>
-      <w:r>
-        <w:rPr>
-          <w:sz w:val="24"/>
-          <w:szCs w:val="24"/>
-        </w:rPr>
-        <w:t>podendo solicitá-la pelo SILOMS 11</w:t>
-      </w:r>
-      <w:r>
-        <w:rPr>
-          <w:sz w:val="24"/>
-          <w:szCs w:val="24"/>
-        </w:rPr>
-        <w:t>G</w:t>
-      </w:r>
-      <w:r>
-        <w:rPr>
-          <w:sz w:val="24"/>
-          <w:szCs w:val="24"/>
-        </w:rPr>
-        <w:t>.</w:t>
+        <w:t>Os responsáveis pelo estoque de matéria prima são designados pela Divisão Administrativa (AADM), ocupando as funções de gestor, encarregado e auxiliar.</w:t>
       </w:r>
     </w:p>
     <w:p>
@@ -1328,7 +1384,84 @@
           <w:sz w:val="24"/>
           <w:szCs w:val="24"/>
         </w:rPr>
-        <w:t>De acordo com a previsão de utilização do material solicitado, a NNAQ autoriza ou não o seu fornecimento, encaminhando-o para expedição quando o fornecimento é considerado viável.</w:t>
+        <w:t>Os materiais do estoque de matéria prima</w:t>
+      </w:r>
+      <w:r>
+        <w:rPr>
+          <w:sz w:val="24"/>
+          <w:szCs w:val="24"/>
+        </w:rPr>
+        <w:t>,</w:t>
+      </w:r>
+      <w:r>
+        <w:rPr>
+          <w:sz w:val="24"/>
+          <w:szCs w:val="24"/>
+        </w:rPr>
+        <w:t xml:space="preserve"> </w:t>
+      </w:r>
+      <w:r>
+        <w:rPr>
+          <w:sz w:val="24"/>
+          <w:szCs w:val="24"/>
+        </w:rPr>
+        <w:t>assim que recebidos</w:t>
+      </w:r>
+      <w:r>
+        <w:rPr>
+          <w:sz w:val="24"/>
+          <w:szCs w:val="24"/>
+        </w:rPr>
+        <w:t>,</w:t>
+      </w:r>
+      <w:r>
+        <w:rPr>
+          <w:sz w:val="24"/>
+          <w:szCs w:val="24"/>
+        </w:rPr>
+        <w:t xml:space="preserve"> </w:t>
+      </w:r>
+      <w:r>
+        <w:rPr>
+          <w:sz w:val="24"/>
+          <w:szCs w:val="24"/>
+        </w:rPr>
+        <w:t>são armazenados em locais pré-definidos cujo posicionamento é registrado</w:t>
+      </w:r>
+      <w:r>
+        <w:rPr>
+          <w:sz w:val="24"/>
+          <w:szCs w:val="24"/>
+        </w:rPr>
+        <w:t xml:space="preserve"> no SILOMS</w:t>
+      </w:r>
+      <w:r>
+        <w:rPr>
+          <w:sz w:val="24"/>
+          <w:szCs w:val="24"/>
+        </w:rPr>
+        <w:t>.</w:t>
+      </w:r>
+      <w:r>
+        <w:rPr>
+          <w:sz w:val="24"/>
+          <w:szCs w:val="24"/>
+        </w:rPr>
+        <w:t xml:space="preserve"> No seu posicionamento são consideradas as características físicas do material de forma a acomodá-lo de forma segura e que facilite a sua retira</w:t>
+      </w:r>
+      <w:r>
+        <w:rPr>
+          <w:sz w:val="24"/>
+          <w:szCs w:val="24"/>
+        </w:rPr>
+        <w:t>da</w:t>
+      </w:r>
+      <w:r>
+        <w:rPr>
+          <w:sz w:val="24"/>
+          <w:szCs w:val="24"/>
+        </w:rPr>
+        <w:t xml:space="preserve"> quando necessário.</w:t>
       </w:r>
     </w:p>
     <w:p>
@@ -1352,7 +1485,376 @@
           <w:sz w:val="24"/>
           <w:szCs w:val="24"/>
         </w:rPr>
-        <w:t xml:space="preserve">O consumo de matéria prima pode ser realizado pela própria NNAQ, sendo cumpridas as mesmas etapas aplicáveis a OM externas. </w:t>
+        <w:t xml:space="preserve"> </w:t>
+      </w:r>
+      <w:r>
+        <w:rPr>
+          <w:sz w:val="24"/>
+          <w:szCs w:val="24"/>
+        </w:rPr>
+        <w:t>As Organizações Militares (OM) visualizam o estoque de matéria prima sob controle da NNAQ</w:t>
+      </w:r>
+      <w:r>
+        <w:rPr>
+          <w:sz w:val="24"/>
+          <w:szCs w:val="24"/>
+        </w:rPr>
+        <w:t xml:space="preserve">, </w:t>
+      </w:r>
+      <w:r>
+        <w:rPr>
+          <w:sz w:val="24"/>
+          <w:szCs w:val="24"/>
+        </w:rPr>
+        <w:t>podendo solicitá-la pelo SILOMS 11</w:t>
+      </w:r>
+      <w:r>
+        <w:rPr>
+          <w:sz w:val="24"/>
+          <w:szCs w:val="24"/>
+        </w:rPr>
+        <w:t>G</w:t>
+      </w:r>
+      <w:r>
+        <w:rPr>
+          <w:sz w:val="24"/>
+          <w:szCs w:val="24"/>
+        </w:rPr>
+        <w:t>.</w:t>
+      </w:r>
+    </w:p>
+    <w:p>
+      <w:pPr>
+        <w:keepNext/>
+        <w:keepLines/>
+        <w:widowControl w:val="0"/>
+        <w:numPr>
+          <w:ilvl w:val="1"/>
+          <w:numId w:val="1"/>
+        </w:numPr>
+        <w:spacing w:after="120"/>
+        <w:jc w:val="both"/>
+        <w:rPr>
+          <w:sz w:val="24"/>
+          <w:szCs w:val="24"/>
+        </w:rPr>
+      </w:pPr>
+      <w:r>
+        <w:rPr>
+          <w:sz w:val="24"/>
+          <w:szCs w:val="24"/>
+        </w:rPr>
+        <w:t xml:space="preserve">De acordo com a previsão de utilização do material solicitado, a NNAQ autoriza ou não o seu fornecimento, encaminhando-o para expedição quando </w:t>
+      </w:r>
+      <w:r>
+        <w:rPr>
+          <w:sz w:val="24"/>
+          <w:szCs w:val="24"/>
+        </w:rPr>
+        <w:t>sua disponibilização é aprovada</w:t>
+      </w:r>
+      <w:r>
+        <w:rPr>
+          <w:sz w:val="24"/>
+          <w:szCs w:val="24"/>
+        </w:rPr>
+        <w:t>.</w:t>
+      </w:r>
+    </w:p>
+    <w:p>
+      <w:pPr>
+        <w:keepNext/>
+        <w:keepLines/>
+        <w:widowControl w:val="0"/>
+        <w:numPr>
+          <w:ilvl w:val="1"/>
+          <w:numId w:val="1"/>
+        </w:numPr>
+        <w:spacing w:after="120"/>
+        <w:jc w:val="both"/>
+        <w:rPr>
+          <w:sz w:val="24"/>
+          <w:szCs w:val="24"/>
+        </w:rPr>
+      </w:pPr>
+      <w:r>
+        <w:rPr>
+          <w:sz w:val="24"/>
+          <w:szCs w:val="24"/>
+        </w:rPr>
+        <w:t xml:space="preserve">O consumo de matéria prima </w:t>
+      </w:r>
+      <w:r>
+        <w:rPr>
+          <w:sz w:val="24"/>
+          <w:szCs w:val="24"/>
+        </w:rPr>
+        <w:t xml:space="preserve">é </w:t>
+      </w:r>
+      <w:r>
+        <w:rPr>
+          <w:sz w:val="24"/>
+          <w:szCs w:val="24"/>
+        </w:rPr>
+        <w:t>realizado pela própria NNAQ</w:t>
+      </w:r>
+      <w:r>
+        <w:rPr>
+          <w:sz w:val="24"/>
+          <w:szCs w:val="24"/>
+        </w:rPr>
+        <w:t xml:space="preserve"> ou em benefício de fornecedores em processos de ressuprimento ou nacionalização</w:t>
+      </w:r>
+      <w:r>
+        <w:rPr>
+          <w:sz w:val="24"/>
+          <w:szCs w:val="24"/>
+        </w:rPr>
+        <w:t>. Neste</w:t>
+      </w:r>
+      <w:r>
+        <w:rPr>
+          <w:sz w:val="24"/>
+          <w:szCs w:val="24"/>
+        </w:rPr>
+        <w:t xml:space="preserve"> último</w:t>
+      </w:r>
+      <w:r>
+        <w:rPr>
+          <w:sz w:val="24"/>
+          <w:szCs w:val="24"/>
+        </w:rPr>
+        <w:t xml:space="preserve"> caso, o material </w:t>
+      </w:r>
+      <w:r>
+        <w:rPr>
+          <w:sz w:val="24"/>
+          <w:szCs w:val="24"/>
+        </w:rPr>
+        <w:t xml:space="preserve">é fornecido conforme </w:t>
+      </w:r>
+      <w:r>
+        <w:rPr>
+          <w:sz w:val="24"/>
+          <w:szCs w:val="24"/>
+        </w:rPr>
+        <w:t>previsto no</w:t>
+      </w:r>
+      <w:r>
+        <w:rPr>
+          <w:sz w:val="24"/>
+          <w:szCs w:val="24"/>
+        </w:rPr>
+        <w:t xml:space="preserve"> Requisito</w:t>
+      </w:r>
+      <w:r>
+        <w:rPr>
+          <w:sz w:val="24"/>
+          <w:szCs w:val="24"/>
+        </w:rPr>
+        <w:t xml:space="preserve"> Técn</w:t>
+      </w:r>
+      <w:r>
+        <w:rPr>
+          <w:sz w:val="24"/>
+          <w:szCs w:val="24"/>
+        </w:rPr>
+        <w:t>ico</w:t>
+      </w:r>
+      <w:r>
+        <w:rPr>
+          <w:sz w:val="24"/>
+          <w:szCs w:val="24"/>
+        </w:rPr>
+        <w:t xml:space="preserve"> de Licitação</w:t>
+      </w:r>
+      <w:r>
+        <w:rPr>
+          <w:sz w:val="24"/>
+          <w:szCs w:val="24"/>
+        </w:rPr>
+        <w:t xml:space="preserve"> (RTL)</w:t>
+      </w:r>
+      <w:r>
+        <w:rPr>
+          <w:sz w:val="24"/>
+          <w:szCs w:val="24"/>
+        </w:rPr>
+        <w:t xml:space="preserve">.  </w:t>
+      </w:r>
+    </w:p>
+    <w:p>
+      <w:pPr>
+        <w:keepNext/>
+        <w:keepLines/>
+        <w:widowControl w:val="0"/>
+        <w:numPr>
+          <w:ilvl w:val="1"/>
+          <w:numId w:val="1"/>
+        </w:numPr>
+        <w:spacing w:after="120"/>
+        <w:jc w:val="both"/>
+        <w:rPr>
+          <w:sz w:val="24"/>
+          <w:szCs w:val="24"/>
+        </w:rPr>
+      </w:pPr>
+      <w:r>
+        <w:rPr>
+          <w:sz w:val="24"/>
+          <w:szCs w:val="24"/>
+        </w:rPr>
+        <w:t xml:space="preserve">Ao final de cada mês é gerado um relatório </w:t>
+      </w:r>
+      <w:r>
+        <w:rPr>
+          <w:sz w:val="24"/>
+          <w:szCs w:val="24"/>
+        </w:rPr>
+        <w:t xml:space="preserve">no SILOMS </w:t>
+      </w:r>
+      <w:r>
+        <w:rPr>
+          <w:sz w:val="24"/>
+          <w:szCs w:val="24"/>
+        </w:rPr>
+        <w:t>com a lista de itens do estoque de matéria prima</w:t>
+      </w:r>
+      <w:r>
+        <w:rPr>
+          <w:sz w:val="24"/>
+          <w:szCs w:val="24"/>
+        </w:rPr>
+        <w:t xml:space="preserve">. Este relatório, </w:t>
+      </w:r>
+      <w:r>
+        <w:rPr>
+          <w:sz w:val="24"/>
+          <w:szCs w:val="24"/>
+        </w:rPr>
+        <w:t xml:space="preserve">GMM produzidas </w:t>
+      </w:r>
+      <w:r>
+        <w:rPr>
+          <w:sz w:val="24"/>
+          <w:szCs w:val="24"/>
+        </w:rPr>
+        <w:t xml:space="preserve">e notas fiscais de ingresso de material </w:t>
+      </w:r>
+      <w:r>
+        <w:rPr>
+          <w:sz w:val="24"/>
+          <w:szCs w:val="24"/>
+        </w:rPr>
+        <w:t xml:space="preserve">são </w:t>
+      </w:r>
+      <w:r>
+        <w:rPr>
+          <w:sz w:val="24"/>
+          <w:szCs w:val="24"/>
+        </w:rPr>
+        <w:t>encaminhados</w:t>
+      </w:r>
+      <w:r>
+        <w:rPr>
+          <w:sz w:val="24"/>
+          <w:szCs w:val="24"/>
+        </w:rPr>
+        <w:t xml:space="preserve"> pelo Chefe da NNAQ ao Agente de Controle Interno (ACI) para fins de conferência</w:t>
+      </w:r>
+      <w:r>
+        <w:rPr>
+          <w:sz w:val="24"/>
+          <w:szCs w:val="24"/>
+        </w:rPr>
+        <w:t xml:space="preserve"> e </w:t>
+      </w:r>
+      <w:r>
+        <w:rPr>
+          <w:sz w:val="24"/>
+          <w:szCs w:val="24"/>
+        </w:rPr>
+        <w:t>registro</w:t>
+      </w:r>
+      <w:r>
+        <w:rPr>
+          <w:sz w:val="24"/>
+          <w:szCs w:val="24"/>
+        </w:rPr>
+        <w:t xml:space="preserve"> em Processo Administrativo de Gestão (PAG) próprio</w:t>
+      </w:r>
+      <w:r>
+        <w:rPr>
+          <w:sz w:val="24"/>
+          <w:szCs w:val="24"/>
+        </w:rPr>
+        <w:t>.</w:t>
+      </w:r>
+    </w:p>
+    <w:p>
+      <w:pPr>
+        <w:keepNext/>
+        <w:keepLines/>
+        <w:widowControl w:val="0"/>
+        <w:numPr>
+          <w:ilvl w:val="1"/>
+          <w:numId w:val="1"/>
+        </w:numPr>
+        <w:spacing w:after="120"/>
+        <w:jc w:val="both"/>
+        <w:rPr>
+          <w:sz w:val="24"/>
+          <w:szCs w:val="24"/>
+        </w:rPr>
+      </w:pPr>
+      <w:r>
+        <w:rPr>
+          <w:sz w:val="24"/>
+          <w:szCs w:val="24"/>
+        </w:rPr>
+        <w:t xml:space="preserve">Anualmente o </w:t>
+      </w:r>
+      <w:r>
+        <w:rPr>
+          <w:sz w:val="24"/>
+          <w:szCs w:val="24"/>
+        </w:rPr>
+        <w:t xml:space="preserve">estoque de matéria prima </w:t>
+      </w:r>
+      <w:r>
+        <w:rPr>
+          <w:sz w:val="24"/>
+          <w:szCs w:val="24"/>
+        </w:rPr>
+        <w:t xml:space="preserve">é inventariado </w:t>
+      </w:r>
+      <w:r>
+        <w:rPr>
+          <w:sz w:val="24"/>
+          <w:szCs w:val="24"/>
+        </w:rPr>
+        <w:t>por c</w:t>
+      </w:r>
+      <w:r>
+        <w:rPr>
+          <w:sz w:val="24"/>
+          <w:szCs w:val="24"/>
+        </w:rPr>
+        <w:t>omissão designada pelo ACI</w:t>
+      </w:r>
+      <w:r>
+        <w:rPr>
+          <w:sz w:val="24"/>
+          <w:szCs w:val="24"/>
+        </w:rPr>
+        <w:t>, o qual interage com o Chefe da NNAQ para orientações ou correções que se fizerem necessárias</w:t>
+      </w:r>
+      <w:r>
+        <w:rPr>
+          <w:sz w:val="24"/>
+          <w:szCs w:val="24"/>
+        </w:rPr>
+        <w:t>.</w:t>
       </w:r>
     </w:p>
     <w:p>
@@ -2008,6 +2510,7 @@
           <w:u w:val="single"/>
           <w:lang w:val="pt-PT"/>
         </w:rPr>
+        <w:lastRenderedPageBreak/>
         <w:t>TRANSFERIR PARA O SETOR</w:t>
       </w:r>
     </w:p>
@@ -2237,6 +2740,19 @@
         <w:keepNext/>
         <w:keepLines/>
         <w:widowControl w:val="0"/>
+        <w:spacing w:before="120"/>
+        <w:rPr>
+          <w:sz w:val="24"/>
+          <w:szCs w:val="24"/>
+          <w:lang w:val="pt-PT"/>
+        </w:rPr>
+      </w:pPr>
+    </w:p>
+    <w:p>
+      <w:pPr>
+        <w:keepNext/>
+        <w:keepLines/>
+        <w:widowControl w:val="0"/>
         <w:numPr>
           <w:ilvl w:val="1"/>
           <w:numId w:val="1"/>
@@ -2256,7 +2772,6 @@
           <w:u w:val="single"/>
           <w:lang w:val="pt-PT"/>
         </w:rPr>
-        <w:lastRenderedPageBreak/>
         <w:t>ANALISAR PEDIDO</w:t>
       </w:r>
       <w:r>
@@ -3051,6 +3566,7 @@
           <w:u w:val="single"/>
           <w:lang w:val="pt-PT"/>
         </w:rPr>
+        <w:lastRenderedPageBreak/>
         <w:t>TRANSFERIR PARA A OM SOLICITANTE (externo)</w:t>
       </w:r>
     </w:p>
@@ -3385,7 +3901,6 @@
           <w:szCs w:val="24"/>
           <w:lang w:val="pt-PT"/>
         </w:rPr>
-        <w:lastRenderedPageBreak/>
         <w:t>Pressionar o botão “Confirmar Saída”.</w:t>
       </w:r>
     </w:p>
@@ -3399,6 +3914,7 @@
           <w:numId w:val="1"/>
         </w:numPr>
         <w:spacing w:before="120"/>
+        <w:jc w:val="both"/>
         <w:rPr>
           <w:sz w:val="24"/>
           <w:szCs w:val="24"/>
@@ -3435,15 +3951,426 @@
           <w:szCs w:val="24"/>
           <w:lang w:val="pt-PT"/>
         </w:rPr>
-        <w:t xml:space="preserve"> que deverá </w:t>
-      </w:r>
-      <w:r>
-        <w:rPr>
-          <w:sz w:val="24"/>
-          <w:szCs w:val="24"/>
-          <w:lang w:val="pt-PT"/>
-        </w:rPr>
-        <w:t>ser assinada pelo Chefe da NNAQ</w:t>
+        <w:t xml:space="preserve"> </w:t>
+      </w:r>
+      <w:r>
+        <w:rPr>
+          <w:sz w:val="24"/>
+          <w:szCs w:val="24"/>
+          <w:lang w:val="pt-PT"/>
+        </w:rPr>
+        <w:t>para registro da movimentação da matéria-prima</w:t>
+      </w:r>
+      <w:r>
+        <w:rPr>
+          <w:sz w:val="24"/>
+          <w:szCs w:val="24"/>
+          <w:lang w:val="pt-PT"/>
+        </w:rPr>
+        <w:t>, contemplando</w:t>
+      </w:r>
+      <w:r>
+        <w:rPr>
+          <w:sz w:val="24"/>
+          <w:szCs w:val="24"/>
+          <w:lang w:val="pt-PT"/>
+        </w:rPr>
+        <w:t xml:space="preserve"> a sua motivação</w:t>
+      </w:r>
+      <w:r>
+        <w:rPr>
+          <w:sz w:val="24"/>
+          <w:szCs w:val="24"/>
+          <w:lang w:val="pt-PT"/>
+        </w:rPr>
+        <w:t>, documento de solicitação se houver, contrato atrelado se houver</w:t>
+      </w:r>
+      <w:r>
+        <w:rPr>
+          <w:sz w:val="24"/>
+          <w:szCs w:val="24"/>
+          <w:lang w:val="pt-PT"/>
+        </w:rPr>
+        <w:t xml:space="preserve"> </w:t>
+      </w:r>
+      <w:r>
+        <w:rPr>
+          <w:sz w:val="24"/>
+          <w:szCs w:val="24"/>
+          <w:lang w:val="pt-PT"/>
+        </w:rPr>
+        <w:t xml:space="preserve">e </w:t>
+      </w:r>
+      <w:r>
+        <w:rPr>
+          <w:sz w:val="24"/>
+          <w:szCs w:val="24"/>
+          <w:lang w:val="pt-PT"/>
+        </w:rPr>
+        <w:t xml:space="preserve">as assinaturas </w:t>
+      </w:r>
+      <w:r>
+        <w:rPr>
+          <w:sz w:val="24"/>
+          <w:szCs w:val="24"/>
+          <w:lang w:val="pt-PT"/>
+        </w:rPr>
+        <w:t xml:space="preserve">nos campos </w:t>
+      </w:r>
+      <w:r>
+        <w:rPr>
+          <w:sz w:val="24"/>
+          <w:szCs w:val="24"/>
+          <w:lang w:val="pt-PT"/>
+        </w:rPr>
+        <w:t xml:space="preserve">Chefe do Órgão Expedidor, Chefe do Órgão Recebedor </w:t>
+      </w:r>
+      <w:r>
+        <w:rPr>
+          <w:sz w:val="24"/>
+          <w:szCs w:val="24"/>
+          <w:lang w:val="pt-PT"/>
+        </w:rPr>
+        <w:t xml:space="preserve">e </w:t>
+      </w:r>
+      <w:r>
+        <w:rPr>
+          <w:sz w:val="24"/>
+          <w:szCs w:val="24"/>
+          <w:lang w:val="pt-PT"/>
+        </w:rPr>
+        <w:t>Conferido Por</w:t>
+      </w:r>
+      <w:r>
+        <w:rPr>
+          <w:sz w:val="24"/>
+          <w:szCs w:val="24"/>
+          <w:lang w:val="pt-PT"/>
+        </w:rPr>
+        <w:t>, conforme:</w:t>
+      </w:r>
+    </w:p>
+    <w:p>
+      <w:pPr>
+        <w:keepNext/>
+        <w:keepLines/>
+        <w:widowControl w:val="0"/>
+        <w:numPr>
+          <w:ilvl w:val="3"/>
+          <w:numId w:val="1"/>
+        </w:numPr>
+        <w:spacing w:before="120"/>
+        <w:rPr>
+          <w:sz w:val="24"/>
+          <w:szCs w:val="24"/>
+          <w:lang w:val="pt-PT"/>
+        </w:rPr>
+      </w:pPr>
+      <w:r>
+        <w:rPr>
+          <w:sz w:val="24"/>
+          <w:szCs w:val="24"/>
+          <w:lang w:val="pt-PT"/>
+        </w:rPr>
+        <w:tab/>
+      </w:r>
+      <w:r>
+        <w:rPr>
+          <w:sz w:val="24"/>
+          <w:szCs w:val="24"/>
+          <w:lang w:val="pt-PT"/>
+        </w:rPr>
+        <w:t>“</w:t>
+      </w:r>
+      <w:r>
+        <w:rPr>
+          <w:sz w:val="24"/>
+          <w:szCs w:val="24"/>
+          <w:lang w:val="pt-PT"/>
+        </w:rPr>
+        <w:t>Chefe do Órgão Expedidor</w:t>
+      </w:r>
+      <w:r>
+        <w:rPr>
+          <w:sz w:val="24"/>
+          <w:szCs w:val="24"/>
+          <w:lang w:val="pt-PT"/>
+        </w:rPr>
+        <w:t>”</w:t>
+      </w:r>
+      <w:r>
+        <w:rPr>
+          <w:sz w:val="24"/>
+          <w:szCs w:val="24"/>
+          <w:lang w:val="pt-PT"/>
+        </w:rPr>
+        <w:t xml:space="preserve"> assinado pelo Chefe da NNAQ</w:t>
+      </w:r>
+      <w:r>
+        <w:rPr>
+          <w:sz w:val="24"/>
+          <w:szCs w:val="24"/>
+          <w:lang w:val="pt-PT"/>
+        </w:rPr>
+        <w:t xml:space="preserve"> ou Gestor da matéria prima.</w:t>
+      </w:r>
+    </w:p>
+    <w:p>
+      <w:pPr>
+        <w:keepNext/>
+        <w:keepLines/>
+        <w:widowControl w:val="0"/>
+        <w:numPr>
+          <w:ilvl w:val="3"/>
+          <w:numId w:val="1"/>
+        </w:numPr>
+        <w:spacing w:before="120"/>
+        <w:jc w:val="both"/>
+        <w:rPr>
+          <w:sz w:val="24"/>
+          <w:szCs w:val="24"/>
+          <w:lang w:val="pt-PT"/>
+        </w:rPr>
+      </w:pPr>
+      <w:r>
+        <w:rPr>
+          <w:sz w:val="24"/>
+          <w:szCs w:val="24"/>
+          <w:lang w:val="pt-PT"/>
+        </w:rPr>
+        <w:t>“</w:t>
+      </w:r>
+      <w:r>
+        <w:rPr>
+          <w:sz w:val="24"/>
+          <w:szCs w:val="24"/>
+          <w:lang w:val="pt-PT"/>
+        </w:rPr>
+        <w:t>Chefe do Órgão Recebedor</w:t>
+      </w:r>
+      <w:r>
+        <w:rPr>
+          <w:sz w:val="24"/>
+          <w:szCs w:val="24"/>
+          <w:lang w:val="pt-PT"/>
+        </w:rPr>
+        <w:t>”</w:t>
+      </w:r>
+      <w:r>
+        <w:rPr>
+          <w:sz w:val="24"/>
+          <w:szCs w:val="24"/>
+          <w:lang w:val="pt-PT"/>
+        </w:rPr>
+        <w:t xml:space="preserve"> assinado </w:t>
+      </w:r>
+      <w:r>
+        <w:rPr>
+          <w:sz w:val="24"/>
+          <w:szCs w:val="24"/>
+          <w:lang w:val="pt-PT"/>
+        </w:rPr>
+        <w:t>conforme</w:t>
+      </w:r>
+      <w:r>
+        <w:rPr>
+          <w:sz w:val="24"/>
+          <w:szCs w:val="24"/>
+          <w:lang w:val="pt-PT"/>
+        </w:rPr>
+        <w:t>:</w:t>
+      </w:r>
+    </w:p>
+    <w:p>
+      <w:pPr>
+        <w:keepNext/>
+        <w:keepLines/>
+        <w:widowControl w:val="0"/>
+        <w:numPr>
+          <w:ilvl w:val="4"/>
+          <w:numId w:val="1"/>
+        </w:numPr>
+        <w:spacing w:before="120"/>
+        <w:jc w:val="both"/>
+        <w:rPr>
+          <w:sz w:val="24"/>
+          <w:szCs w:val="24"/>
+          <w:lang w:val="pt-PT"/>
+        </w:rPr>
+      </w:pPr>
+      <w:r>
+        <w:rPr>
+          <w:sz w:val="24"/>
+          <w:szCs w:val="24"/>
+          <w:lang w:val="pt-PT"/>
+        </w:rPr>
+        <w:t xml:space="preserve">Se for para outra OM, assinado pelo </w:t>
+      </w:r>
+      <w:r>
+        <w:rPr>
+          <w:sz w:val="24"/>
+          <w:szCs w:val="24"/>
+          <w:lang w:val="pt-PT"/>
+        </w:rPr>
+        <w:t xml:space="preserve">Chefe do Setor </w:t>
+      </w:r>
+      <w:r>
+        <w:rPr>
+          <w:sz w:val="24"/>
+          <w:szCs w:val="24"/>
+          <w:lang w:val="pt-PT"/>
+        </w:rPr>
+        <w:t>d</w:t>
+      </w:r>
+      <w:r>
+        <w:rPr>
+          <w:sz w:val="24"/>
+          <w:szCs w:val="24"/>
+          <w:lang w:val="pt-PT"/>
+        </w:rPr>
+        <w:t>a OM</w:t>
+      </w:r>
+      <w:r>
+        <w:rPr>
+          <w:sz w:val="24"/>
+          <w:szCs w:val="24"/>
+          <w:lang w:val="pt-PT"/>
+        </w:rPr>
+        <w:t xml:space="preserve"> que recebe o material.</w:t>
+      </w:r>
+    </w:p>
+    <w:p>
+      <w:pPr>
+        <w:keepNext/>
+        <w:keepLines/>
+        <w:widowControl w:val="0"/>
+        <w:numPr>
+          <w:ilvl w:val="4"/>
+          <w:numId w:val="1"/>
+        </w:numPr>
+        <w:spacing w:before="120"/>
+        <w:jc w:val="both"/>
+        <w:rPr>
+          <w:sz w:val="24"/>
+          <w:szCs w:val="24"/>
+          <w:lang w:val="pt-PT"/>
+        </w:rPr>
+      </w:pPr>
+      <w:r>
+        <w:rPr>
+          <w:sz w:val="24"/>
+          <w:szCs w:val="24"/>
+          <w:lang w:val="pt-PT"/>
+        </w:rPr>
+        <w:t>Se for para empresa, assinado por representante da empresa, devendo estar em consonância com o previsto no RTL para o processo de ressuprimento ou nacionalização.</w:t>
+      </w:r>
+    </w:p>
+    <w:p>
+      <w:pPr>
+        <w:keepNext/>
+        <w:keepLines/>
+        <w:widowControl w:val="0"/>
+        <w:numPr>
+          <w:ilvl w:val="4"/>
+          <w:numId w:val="1"/>
+        </w:numPr>
+        <w:spacing w:before="120"/>
+        <w:jc w:val="both"/>
+        <w:rPr>
+          <w:sz w:val="24"/>
+          <w:szCs w:val="24"/>
+          <w:lang w:val="pt-PT"/>
+        </w:rPr>
+      </w:pPr>
+      <w:r>
+        <w:rPr>
+          <w:sz w:val="24"/>
+          <w:szCs w:val="24"/>
+          <w:lang w:val="pt-PT"/>
+        </w:rPr>
+        <w:t>Se for para a NNAQ, assinado pelo encarregado da matéria prima na NNAQ.</w:t>
+      </w:r>
+    </w:p>
+    <w:p>
+      <w:pPr>
+        <w:keepNext/>
+        <w:keepLines/>
+        <w:widowControl w:val="0"/>
+        <w:numPr>
+          <w:ilvl w:val="3"/>
+          <w:numId w:val="1"/>
+        </w:numPr>
+        <w:spacing w:before="120"/>
+        <w:jc w:val="both"/>
+        <w:rPr>
+          <w:sz w:val="24"/>
+          <w:szCs w:val="24"/>
+          <w:lang w:val="pt-PT"/>
+        </w:rPr>
+      </w:pPr>
+      <w:r>
+        <w:rPr>
+          <w:sz w:val="24"/>
+          <w:szCs w:val="24"/>
+          <w:lang w:val="pt-PT"/>
+        </w:rPr>
+        <w:t>“</w:t>
+      </w:r>
+      <w:r>
+        <w:rPr>
+          <w:sz w:val="24"/>
+          <w:szCs w:val="24"/>
+          <w:lang w:val="pt-PT"/>
+        </w:rPr>
+        <w:t>Conferido Por</w:t>
+      </w:r>
+      <w:r>
+        <w:rPr>
+          <w:sz w:val="24"/>
+          <w:szCs w:val="24"/>
+          <w:lang w:val="pt-PT"/>
+        </w:rPr>
+        <w:t>”</w:t>
+      </w:r>
+      <w:r>
+        <w:rPr>
+          <w:sz w:val="24"/>
+          <w:szCs w:val="24"/>
+          <w:lang w:val="pt-PT"/>
+        </w:rPr>
+        <w:t xml:space="preserve"> assinado </w:t>
+      </w:r>
+      <w:r>
+        <w:rPr>
+          <w:sz w:val="24"/>
+          <w:szCs w:val="24"/>
+          <w:lang w:val="pt-PT"/>
+        </w:rPr>
+        <w:t xml:space="preserve">pelo Auxiliar da matéria prima na NNAQ, </w:t>
+      </w:r>
+      <w:r>
+        <w:rPr>
+          <w:sz w:val="24"/>
+          <w:szCs w:val="24"/>
+          <w:lang w:val="pt-PT"/>
+        </w:rPr>
+        <w:t xml:space="preserve">responsável pela verificação do material </w:t>
+      </w:r>
+      <w:r>
+        <w:rPr>
+          <w:sz w:val="24"/>
+          <w:szCs w:val="24"/>
+          <w:lang w:val="pt-PT"/>
+        </w:rPr>
+        <w:t>relacionado na</w:t>
+      </w:r>
+      <w:r>
+        <w:rPr>
+          <w:sz w:val="24"/>
+          <w:szCs w:val="24"/>
+          <w:lang w:val="pt-PT"/>
+        </w:rPr>
+        <w:t xml:space="preserve"> GMM.</w:t>
       </w:r>
     </w:p>
     <w:p>
@@ -3468,8 +4395,484 @@
           <w:szCs w:val="24"/>
           <w:lang w:val="pt-PT"/>
         </w:rPr>
-        <w:t>O material e a GMM são disponibilizados para encaminhamento à OM solicitante.</w:t>
-      </w:r>
+        <w:t xml:space="preserve">O material e a GMM </w:t>
+      </w:r>
+      <w:r>
+        <w:rPr>
+          <w:sz w:val="24"/>
+          <w:szCs w:val="24"/>
+          <w:lang w:val="pt-PT"/>
+        </w:rPr>
+        <w:t xml:space="preserve">devem ser encaminhados </w:t>
+      </w:r>
+      <w:r>
+        <w:rPr>
+          <w:sz w:val="24"/>
+          <w:szCs w:val="24"/>
+          <w:lang w:val="pt-PT"/>
+        </w:rPr>
+        <w:t>para</w:t>
+      </w:r>
+      <w:r>
+        <w:rPr>
+          <w:sz w:val="24"/>
+          <w:szCs w:val="24"/>
+          <w:lang w:val="pt-PT"/>
+        </w:rPr>
+        <w:t xml:space="preserve"> o </w:t>
+      </w:r>
+      <w:r>
+        <w:rPr>
+          <w:sz w:val="24"/>
+          <w:szCs w:val="24"/>
+          <w:lang w:val="pt-PT"/>
+        </w:rPr>
+        <w:t>solicitante</w:t>
+      </w:r>
+      <w:r>
+        <w:rPr>
+          <w:sz w:val="24"/>
+          <w:szCs w:val="24"/>
+          <w:lang w:val="pt-PT"/>
+        </w:rPr>
+        <w:t xml:space="preserve"> </w:t>
+      </w:r>
+      <w:r>
+        <w:rPr>
+          <w:sz w:val="24"/>
+          <w:szCs w:val="24"/>
+          <w:lang w:val="pt-PT"/>
+        </w:rPr>
+        <w:t>pelo</w:t>
+      </w:r>
+      <w:r>
+        <w:rPr>
+          <w:sz w:val="24"/>
+          <w:szCs w:val="24"/>
+          <w:lang w:val="pt-PT"/>
+        </w:rPr>
+        <w:t xml:space="preserve"> Suprimento</w:t>
+      </w:r>
+      <w:r>
+        <w:rPr>
+          <w:sz w:val="24"/>
+          <w:szCs w:val="24"/>
+          <w:lang w:val="pt-PT"/>
+        </w:rPr>
+        <w:t>.</w:t>
+      </w:r>
+    </w:p>
+    <w:p>
+      <w:pPr>
+        <w:keepNext/>
+        <w:keepLines/>
+        <w:widowControl w:val="0"/>
+        <w:spacing w:before="120"/>
+        <w:rPr>
+          <w:sz w:val="24"/>
+          <w:szCs w:val="24"/>
+          <w:lang w:val="pt-PT"/>
+        </w:rPr>
+      </w:pPr>
+    </w:p>
+    <w:p>
+      <w:pPr>
+        <w:keepNext/>
+        <w:keepLines/>
+        <w:widowControl w:val="0"/>
+        <w:numPr>
+          <w:ilvl w:val="1"/>
+          <w:numId w:val="1"/>
+        </w:numPr>
+        <w:spacing w:before="120"/>
+        <w:rPr>
+          <w:sz w:val="24"/>
+          <w:szCs w:val="24"/>
+          <w:u w:val="single"/>
+          <w:lang w:val="pt-PT"/>
+        </w:rPr>
+      </w:pPr>
+      <w:r>
+        <w:rPr>
+          <w:sz w:val="24"/>
+          <w:szCs w:val="24"/>
+          <w:u w:val="single"/>
+          <w:lang w:val="pt-PT"/>
+        </w:rPr>
+        <w:t>REGISTRAR MOVIMENTAÇÃO</w:t>
+      </w:r>
+    </w:p>
+    <w:p>
+      <w:pPr>
+        <w:keepNext/>
+        <w:keepLines/>
+        <w:widowControl w:val="0"/>
+        <w:numPr>
+          <w:ilvl w:val="2"/>
+          <w:numId w:val="1"/>
+        </w:numPr>
+        <w:spacing w:before="120"/>
+        <w:rPr>
+          <w:sz w:val="24"/>
+          <w:szCs w:val="24"/>
+          <w:lang w:val="pt-PT"/>
+        </w:rPr>
+      </w:pPr>
+      <w:r>
+        <w:rPr>
+          <w:sz w:val="24"/>
+          <w:szCs w:val="24"/>
+          <w:lang w:val="pt-PT"/>
+        </w:rPr>
+        <w:t xml:space="preserve">Ao final do mês deve ser gerado relatório </w:t>
+      </w:r>
+      <w:r>
+        <w:rPr>
+          <w:sz w:val="24"/>
+          <w:szCs w:val="24"/>
+          <w:lang w:val="pt-PT"/>
+        </w:rPr>
+        <w:t xml:space="preserve">com a relação de materiais do estoque de matéria prima, </w:t>
+      </w:r>
+      <w:r>
+        <w:rPr>
+          <w:sz w:val="24"/>
+          <w:szCs w:val="24"/>
+          <w:lang w:val="pt-PT"/>
+        </w:rPr>
+        <w:t xml:space="preserve">conforme </w:t>
+      </w:r>
+      <w:r>
+        <w:rPr>
+          <w:sz w:val="24"/>
+          <w:szCs w:val="24"/>
+          <w:lang w:val="pt-PT"/>
+        </w:rPr>
+        <w:t xml:space="preserve">procedimento </w:t>
+      </w:r>
+      <w:r>
+        <w:rPr>
+          <w:sz w:val="24"/>
+          <w:szCs w:val="24"/>
+          <w:lang w:val="pt-PT"/>
+        </w:rPr>
+        <w:t xml:space="preserve">abaixo e </w:t>
+      </w:r>
+      <w:r>
+        <w:rPr>
+          <w:sz w:val="24"/>
+          <w:szCs w:val="24"/>
+          <w:lang w:val="pt-PT"/>
+        </w:rPr>
+        <w:t xml:space="preserve">sequência </w:t>
+      </w:r>
+      <w:r>
+        <w:rPr>
+          <w:sz w:val="24"/>
+          <w:szCs w:val="24"/>
+          <w:lang w:val="pt-PT"/>
+        </w:rPr>
+        <w:t xml:space="preserve">de telas </w:t>
+      </w:r>
+      <w:r>
+        <w:rPr>
+          <w:sz w:val="24"/>
+          <w:szCs w:val="24"/>
+          <w:lang w:val="pt-PT"/>
+        </w:rPr>
+        <w:t>do anexo A</w:t>
+      </w:r>
+      <w:r>
+        <w:rPr>
+          <w:sz w:val="24"/>
+          <w:szCs w:val="24"/>
+          <w:lang w:val="pt-PT"/>
+        </w:rPr>
+        <w:t>:</w:t>
+      </w:r>
+    </w:p>
+    <w:p>
+      <w:pPr>
+        <w:keepNext/>
+        <w:keepLines/>
+        <w:widowControl w:val="0"/>
+        <w:numPr>
+          <w:ilvl w:val="3"/>
+          <w:numId w:val="1"/>
+        </w:numPr>
+        <w:spacing w:before="120"/>
+        <w:rPr>
+          <w:sz w:val="24"/>
+          <w:szCs w:val="24"/>
+          <w:lang w:val="pt-PT"/>
+        </w:rPr>
+      </w:pPr>
+      <w:r>
+        <w:rPr>
+          <w:sz w:val="24"/>
+          <w:szCs w:val="24"/>
+          <w:lang w:val="pt-PT"/>
+        </w:rPr>
+        <w:t>Acessar o Módulo Contábil a</w:t>
+      </w:r>
+      <w:r>
+        <w:rPr>
+          <w:sz w:val="24"/>
+          <w:szCs w:val="24"/>
+          <w:lang w:val="pt-PT"/>
+        </w:rPr>
+        <w:t>través d</w:t>
+      </w:r>
+      <w:r>
+        <w:rPr>
+          <w:sz w:val="24"/>
+          <w:szCs w:val="24"/>
+          <w:lang w:val="pt-PT"/>
+        </w:rPr>
+        <w:t>o site do siloms (</w:t>
+      </w:r>
+      <w:hyperlink r:id="rId11" w:history="1">
+        <w:r>
+          <w:rPr>
+            <w:rStyle w:val="Hyperlink"/>
+            <w:sz w:val="24"/>
+            <w:szCs w:val="24"/>
+            <w:lang w:val="pt-PT"/>
+          </w:rPr>
+          <w:t>www.siloms.intraer</w:t>
+        </w:r>
+      </w:hyperlink>
+      <w:r>
+        <w:rPr>
+          <w:sz w:val="24"/>
+          <w:szCs w:val="24"/>
+          <w:lang w:val="pt-PT"/>
+        </w:rPr>
+        <w:t>)</w:t>
+      </w:r>
+    </w:p>
+    <w:p>
+      <w:pPr>
+        <w:keepNext/>
+        <w:keepLines/>
+        <w:widowControl w:val="0"/>
+        <w:numPr>
+          <w:ilvl w:val="3"/>
+          <w:numId w:val="1"/>
+        </w:numPr>
+        <w:spacing w:before="120"/>
+        <w:rPr>
+          <w:sz w:val="24"/>
+          <w:szCs w:val="24"/>
+          <w:lang w:val="pt-PT"/>
+        </w:rPr>
+      </w:pPr>
+      <w:r>
+        <w:rPr>
+          <w:sz w:val="24"/>
+          <w:szCs w:val="24"/>
+          <w:lang w:val="pt-PT"/>
+        </w:rPr>
+        <w:t xml:space="preserve">Escolher o menu </w:t>
+      </w:r>
+      <w:r>
+        <w:rPr>
+          <w:i/>
+          <w:sz w:val="24"/>
+          <w:szCs w:val="24"/>
+          <w:lang w:val="pt-PT"/>
+        </w:rPr>
+        <w:t xml:space="preserve">Contábil Consumo </w:t>
+      </w:r>
+      <w:r>
+        <w:rPr>
+          <w:i/>
+          <w:sz w:val="24"/>
+          <w:szCs w:val="24"/>
+          <w:lang w:val="pt-PT"/>
+        </w:rPr>
+        <w:sym w:font="Wingdings" w:char="F0E0"/>
+      </w:r>
+      <w:r>
+        <w:rPr>
+          <w:i/>
+          <w:sz w:val="24"/>
+          <w:szCs w:val="24"/>
+          <w:lang w:val="pt-PT"/>
+        </w:rPr>
+        <w:t xml:space="preserve"> Mapa  Analítico Suprimento</w:t>
+      </w:r>
+    </w:p>
+    <w:p>
+      <w:pPr>
+        <w:keepNext/>
+        <w:keepLines/>
+        <w:widowControl w:val="0"/>
+        <w:numPr>
+          <w:ilvl w:val="3"/>
+          <w:numId w:val="1"/>
+        </w:numPr>
+        <w:spacing w:before="120"/>
+        <w:rPr>
+          <w:sz w:val="24"/>
+          <w:szCs w:val="24"/>
+          <w:lang w:val="pt-PT"/>
+        </w:rPr>
+      </w:pPr>
+      <w:r>
+        <w:rPr>
+          <w:sz w:val="24"/>
+          <w:szCs w:val="24"/>
+          <w:lang w:val="pt-PT"/>
+        </w:rPr>
+        <w:t>Pressionar o botão “Alterar” para escolher o período de interesse, atualizando os campos “Mês de Competência” e “Ano Competência”.</w:t>
+      </w:r>
+    </w:p>
+    <w:p>
+      <w:pPr>
+        <w:keepNext/>
+        <w:keepLines/>
+        <w:widowControl w:val="0"/>
+        <w:numPr>
+          <w:ilvl w:val="3"/>
+          <w:numId w:val="1"/>
+        </w:numPr>
+        <w:spacing w:before="120"/>
+        <w:rPr>
+          <w:sz w:val="24"/>
+          <w:szCs w:val="24"/>
+          <w:lang w:val="pt-PT"/>
+        </w:rPr>
+      </w:pPr>
+      <w:r>
+        <w:rPr>
+          <w:sz w:val="24"/>
+          <w:szCs w:val="24"/>
+          <w:lang w:val="pt-PT"/>
+        </w:rPr>
+        <w:t>Escolher “CELOG/SSUP – DISTRIBUIÇÃO – 739 (AERONÁUTICO)” para o campo “Suprimento” e “33-MATERIAL PARA PRODUÇÃO INDUSTRIAL” para o campo “Conta”, pressionando o botão “Alterar”.</w:t>
+      </w:r>
+    </w:p>
+    <w:p>
+      <w:pPr>
+        <w:keepNext/>
+        <w:keepLines/>
+        <w:widowControl w:val="0"/>
+        <w:numPr>
+          <w:ilvl w:val="3"/>
+          <w:numId w:val="1"/>
+        </w:numPr>
+        <w:spacing w:before="120"/>
+        <w:rPr>
+          <w:sz w:val="24"/>
+          <w:szCs w:val="24"/>
+          <w:lang w:val="pt-PT"/>
+        </w:rPr>
+      </w:pPr>
+      <w:r>
+        <w:rPr>
+          <w:sz w:val="24"/>
+          <w:szCs w:val="24"/>
+          <w:lang w:val="pt-PT"/>
+        </w:rPr>
+        <w:t>Pressionar o botão “Inventário Analítico” na aba “Movimentação de Material” para que o relatório do estoque de materia prima seja gerado.</w:t>
+      </w:r>
+    </w:p>
+    <w:p>
+      <w:pPr>
+        <w:keepNext/>
+        <w:keepLines/>
+        <w:widowControl w:val="0"/>
+        <w:numPr>
+          <w:ilvl w:val="2"/>
+          <w:numId w:val="1"/>
+        </w:numPr>
+        <w:spacing w:before="120"/>
+        <w:jc w:val="both"/>
+        <w:rPr>
+          <w:sz w:val="24"/>
+          <w:szCs w:val="24"/>
+          <w:lang w:val="pt-PT"/>
+        </w:rPr>
+      </w:pPr>
+      <w:r>
+        <w:rPr>
+          <w:sz w:val="24"/>
+          <w:szCs w:val="24"/>
+          <w:lang w:val="pt-PT"/>
+        </w:rPr>
+        <w:lastRenderedPageBreak/>
+        <w:t xml:space="preserve">As GMM geradas ao longo do mês e o corresponente relatório de estoque de matéria prima devem ser encaminhadas ao ACI no </w:t>
+      </w:r>
+      <w:r>
+        <w:rPr>
+          <w:sz w:val="24"/>
+          <w:szCs w:val="24"/>
+          <w:lang w:val="pt-PT"/>
+        </w:rPr>
+        <w:t>1º dia útil do mês subsequente</w:t>
+      </w:r>
+      <w:r>
+        <w:rPr>
+          <w:sz w:val="24"/>
+          <w:szCs w:val="24"/>
+          <w:lang w:val="pt-PT"/>
+        </w:rPr>
+        <w:t>.</w:t>
+      </w:r>
+      <w:r>
+        <w:rPr>
+          <w:sz w:val="24"/>
+          <w:szCs w:val="24"/>
+          <w:lang w:val="pt-PT"/>
+        </w:rPr>
+        <w:t xml:space="preserve"> Eventuais recebimentos de materiais também devem ser registrados nesta ocasião</w:t>
+      </w:r>
+      <w:r>
+        <w:rPr>
+          <w:sz w:val="24"/>
+          <w:szCs w:val="24"/>
+          <w:lang w:val="pt-PT"/>
+        </w:rPr>
+        <w:t xml:space="preserve">, </w:t>
+      </w:r>
+      <w:r>
+        <w:rPr>
+          <w:sz w:val="24"/>
+          <w:szCs w:val="24"/>
+          <w:lang w:val="pt-PT"/>
+        </w:rPr>
+        <w:t>encaminhando</w:t>
+      </w:r>
+      <w:r>
+        <w:rPr>
+          <w:sz w:val="24"/>
+          <w:szCs w:val="24"/>
+          <w:lang w:val="pt-PT"/>
+        </w:rPr>
+        <w:t>-se a nota fiscal de entrada do material</w:t>
+      </w:r>
+      <w:r>
+        <w:rPr>
+          <w:sz w:val="24"/>
+          <w:szCs w:val="24"/>
+          <w:lang w:val="pt-PT"/>
+        </w:rPr>
+        <w:t>.</w:t>
+      </w:r>
+    </w:p>
+    <w:p>
+      <w:pPr>
+        <w:keepNext/>
+        <w:keepLines/>
+        <w:widowControl w:val="0"/>
+        <w:spacing w:before="120"/>
+        <w:rPr>
+          <w:sz w:val="24"/>
+          <w:szCs w:val="24"/>
+          <w:lang w:val="pt-PT"/>
+        </w:rPr>
+      </w:pPr>
     </w:p>
     <w:p>
       <w:pPr>
@@ -4264,11 +5667,393 @@
         </w:rPr>
       </w:pPr>
     </w:p>
+    <w:p>
+      <w:pPr>
+        <w:rPr>
+          <w:color w:val="000000"/>
+          <w:sz w:val="24"/>
+          <w:szCs w:val="24"/>
+        </w:rPr>
+      </w:pPr>
+    </w:p>
+    <w:p>
+      <w:pPr>
+        <w:rPr>
+          <w:color w:val="000000"/>
+          <w:sz w:val="24"/>
+          <w:szCs w:val="24"/>
+        </w:rPr>
+      </w:pPr>
+      <w:r>
+        <w:rPr>
+          <w:color w:val="000000"/>
+          <w:sz w:val="24"/>
+          <w:szCs w:val="24"/>
+        </w:rPr>
+        <w:br w:type="page"/>
+      </w:r>
+    </w:p>
+    <w:p>
+      <w:pPr>
+        <w:rPr>
+          <w:color w:val="000000"/>
+          <w:sz w:val="24"/>
+          <w:szCs w:val="24"/>
+        </w:rPr>
+      </w:pPr>
+      <w:r>
+        <w:rPr>
+          <w:color w:val="000000"/>
+          <w:sz w:val="24"/>
+          <w:szCs w:val="24"/>
+        </w:rPr>
+        <w:lastRenderedPageBreak/>
+        <w:t>ANEXO A – SEQUÊNCIA DE TELAS PARA GERAR RELATÓRIO DE MATÉRIA PRIMA</w:t>
+      </w:r>
+    </w:p>
+    <w:p>
+      <w:pPr>
+        <w:rPr>
+          <w:color w:val="000000"/>
+          <w:sz w:val="24"/>
+          <w:szCs w:val="24"/>
+        </w:rPr>
+      </w:pPr>
+    </w:p>
+    <w:p>
+      <w:pPr>
+        <w:rPr>
+          <w:color w:val="000000"/>
+          <w:sz w:val="24"/>
+          <w:szCs w:val="24"/>
+        </w:rPr>
+      </w:pPr>
+      <w:r>
+        <w:rPr>
+          <w:noProof/>
+          <w:color w:val="000000"/>
+          <w:sz w:val="24"/>
+          <w:szCs w:val="24"/>
+        </w:rPr>
+        <w:drawing>
+          <wp:inline distT="0" distB="0" distL="0" distR="0">
+            <wp:extent cx="4787900" cy="2061845"/>
+            <wp:effectExtent l="19050" t="0" r="0" b="0"/>
+            <wp:docPr id="3" name="Imagem 1"/>
+            <wp:cNvGraphicFramePr>
+              <a:graphicFrameLocks xmlns:a="http://schemas.openxmlformats.org/drawingml/2006/main" noChangeAspect="1"/>
+            </wp:cNvGraphicFramePr>
+            <a:graphic xmlns:a="http://schemas.openxmlformats.org/drawingml/2006/main">
+              <a:graphicData uri="http://schemas.openxmlformats.org/drawingml/2006/picture">
+                <pic:pic xmlns:pic="http://schemas.openxmlformats.org/drawingml/2006/picture">
+                  <pic:nvPicPr>
+                    <pic:cNvPr id="0" name="Picture 1"/>
+                    <pic:cNvPicPr>
+                      <a:picLocks noChangeAspect="1" noChangeArrowheads="1"/>
+                    </pic:cNvPicPr>
+                  </pic:nvPicPr>
+                  <pic:blipFill>
+                    <a:blip r:embed="rId12"/>
+                    <a:srcRect/>
+                    <a:stretch>
+                      <a:fillRect/>
+                    </a:stretch>
+                  </pic:blipFill>
+                  <pic:spPr bwMode="auto">
+                    <a:xfrm>
+                      <a:off x="0" y="0"/>
+                      <a:ext cx="4787900" cy="2061845"/>
+                    </a:xfrm>
+                    <a:prstGeom prst="rect">
+                      <a:avLst/>
+                    </a:prstGeom>
+                    <a:noFill/>
+                    <a:ln w="9525">
+                      <a:noFill/>
+                      <a:miter lim="800000"/>
+                      <a:headEnd/>
+                      <a:tailEnd/>
+                    </a:ln>
+                  </pic:spPr>
+                </pic:pic>
+              </a:graphicData>
+            </a:graphic>
+          </wp:inline>
+        </w:drawing>
+      </w:r>
+    </w:p>
+    <w:p>
+      <w:pPr>
+        <w:rPr>
+          <w:color w:val="000000"/>
+          <w:sz w:val="24"/>
+          <w:szCs w:val="24"/>
+        </w:rPr>
+      </w:pPr>
+    </w:p>
+    <w:p>
+      <w:pPr>
+        <w:rPr>
+          <w:color w:val="000000"/>
+          <w:sz w:val="24"/>
+          <w:szCs w:val="24"/>
+        </w:rPr>
+      </w:pPr>
+      <w:r>
+        <w:rPr>
+          <w:noProof/>
+          <w:color w:val="000000"/>
+          <w:sz w:val="24"/>
+          <w:szCs w:val="24"/>
+        </w:rPr>
+        <w:drawing>
+          <wp:inline distT="0" distB="0" distL="0" distR="0">
+            <wp:extent cx="3044825" cy="2829560"/>
+            <wp:effectExtent l="19050" t="0" r="3175" b="0"/>
+            <wp:docPr id="5" name="Imagem 4"/>
+            <wp:cNvGraphicFramePr>
+              <a:graphicFrameLocks xmlns:a="http://schemas.openxmlformats.org/drawingml/2006/main" noChangeAspect="1"/>
+            </wp:cNvGraphicFramePr>
+            <a:graphic xmlns:a="http://schemas.openxmlformats.org/drawingml/2006/main">
+              <a:graphicData uri="http://schemas.openxmlformats.org/drawingml/2006/picture">
+                <pic:pic xmlns:pic="http://schemas.openxmlformats.org/drawingml/2006/picture">
+                  <pic:nvPicPr>
+                    <pic:cNvPr id="0" name="Picture 4"/>
+                    <pic:cNvPicPr>
+                      <a:picLocks noChangeAspect="1" noChangeArrowheads="1"/>
+                    </pic:cNvPicPr>
+                  </pic:nvPicPr>
+                  <pic:blipFill>
+                    <a:blip r:embed="rId13"/>
+                    <a:srcRect/>
+                    <a:stretch>
+                      <a:fillRect/>
+                    </a:stretch>
+                  </pic:blipFill>
+                  <pic:spPr bwMode="auto">
+                    <a:xfrm>
+                      <a:off x="0" y="0"/>
+                      <a:ext cx="3044825" cy="2829560"/>
+                    </a:xfrm>
+                    <a:prstGeom prst="rect">
+                      <a:avLst/>
+                    </a:prstGeom>
+                    <a:noFill/>
+                    <a:ln w="9525">
+                      <a:noFill/>
+                      <a:miter lim="800000"/>
+                      <a:headEnd/>
+                      <a:tailEnd/>
+                    </a:ln>
+                  </pic:spPr>
+                </pic:pic>
+              </a:graphicData>
+            </a:graphic>
+          </wp:inline>
+        </w:drawing>
+      </w:r>
+    </w:p>
+    <w:p>
+      <w:pPr>
+        <w:rPr>
+          <w:color w:val="000000"/>
+          <w:sz w:val="24"/>
+          <w:szCs w:val="24"/>
+        </w:rPr>
+      </w:pPr>
+      <w:r>
+        <w:rPr>
+          <w:noProof/>
+          <w:color w:val="000000"/>
+          <w:sz w:val="24"/>
+          <w:szCs w:val="24"/>
+        </w:rPr>
+        <w:drawing>
+          <wp:inline distT="0" distB="0" distL="0" distR="0">
+            <wp:extent cx="5940425" cy="914265"/>
+            <wp:effectExtent l="19050" t="0" r="3175" b="0"/>
+            <wp:docPr id="6" name="Imagem 7"/>
+            <wp:cNvGraphicFramePr>
+              <a:graphicFrameLocks xmlns:a="http://schemas.openxmlformats.org/drawingml/2006/main" noChangeAspect="1"/>
+            </wp:cNvGraphicFramePr>
+            <a:graphic xmlns:a="http://schemas.openxmlformats.org/drawingml/2006/main">
+              <a:graphicData uri="http://schemas.openxmlformats.org/drawingml/2006/picture">
+                <pic:pic xmlns:pic="http://schemas.openxmlformats.org/drawingml/2006/picture">
+                  <pic:nvPicPr>
+                    <pic:cNvPr id="0" name="Picture 7"/>
+                    <pic:cNvPicPr>
+                      <a:picLocks noChangeAspect="1" noChangeArrowheads="1"/>
+                    </pic:cNvPicPr>
+                  </pic:nvPicPr>
+                  <pic:blipFill>
+                    <a:blip r:embed="rId14"/>
+                    <a:srcRect/>
+                    <a:stretch>
+                      <a:fillRect/>
+                    </a:stretch>
+                  </pic:blipFill>
+                  <pic:spPr bwMode="auto">
+                    <a:xfrm>
+                      <a:off x="0" y="0"/>
+                      <a:ext cx="5940425" cy="914265"/>
+                    </a:xfrm>
+                    <a:prstGeom prst="rect">
+                      <a:avLst/>
+                    </a:prstGeom>
+                    <a:noFill/>
+                    <a:ln w="9525">
+                      <a:noFill/>
+                      <a:miter lim="800000"/>
+                      <a:headEnd/>
+                      <a:tailEnd/>
+                    </a:ln>
+                  </pic:spPr>
+                </pic:pic>
+              </a:graphicData>
+            </a:graphic>
+          </wp:inline>
+        </w:drawing>
+      </w:r>
+    </w:p>
+    <w:p>
+      <w:pPr>
+        <w:rPr>
+          <w:color w:val="000000"/>
+          <w:sz w:val="24"/>
+          <w:szCs w:val="24"/>
+        </w:rPr>
+      </w:pPr>
+    </w:p>
+    <w:p>
+      <w:pPr>
+        <w:rPr>
+          <w:color w:val="000000"/>
+          <w:sz w:val="24"/>
+          <w:szCs w:val="24"/>
+        </w:rPr>
+      </w:pPr>
+      <w:r>
+        <w:rPr>
+          <w:noProof/>
+          <w:color w:val="000000"/>
+          <w:sz w:val="24"/>
+          <w:szCs w:val="24"/>
+        </w:rPr>
+        <w:lastRenderedPageBreak/>
+        <w:drawing>
+          <wp:inline distT="0" distB="0" distL="0" distR="0">
+            <wp:extent cx="4873625" cy="3588385"/>
+            <wp:effectExtent l="19050" t="0" r="3175" b="0"/>
+            <wp:docPr id="10" name="Imagem 10"/>
+            <wp:cNvGraphicFramePr>
+              <a:graphicFrameLocks xmlns:a="http://schemas.openxmlformats.org/drawingml/2006/main" noChangeAspect="1"/>
+            </wp:cNvGraphicFramePr>
+            <a:graphic xmlns:a="http://schemas.openxmlformats.org/drawingml/2006/main">
+              <a:graphicData uri="http://schemas.openxmlformats.org/drawingml/2006/picture">
+                <pic:pic xmlns:pic="http://schemas.openxmlformats.org/drawingml/2006/picture">
+                  <pic:nvPicPr>
+                    <pic:cNvPr id="0" name="Picture 10"/>
+                    <pic:cNvPicPr>
+                      <a:picLocks noChangeAspect="1" noChangeArrowheads="1"/>
+                    </pic:cNvPicPr>
+                  </pic:nvPicPr>
+                  <pic:blipFill>
+                    <a:blip r:embed="rId15"/>
+                    <a:srcRect/>
+                    <a:stretch>
+                      <a:fillRect/>
+                    </a:stretch>
+                  </pic:blipFill>
+                  <pic:spPr bwMode="auto">
+                    <a:xfrm>
+                      <a:off x="0" y="0"/>
+                      <a:ext cx="4873625" cy="3588385"/>
+                    </a:xfrm>
+                    <a:prstGeom prst="rect">
+                      <a:avLst/>
+                    </a:prstGeom>
+                    <a:noFill/>
+                    <a:ln w="9525">
+                      <a:noFill/>
+                      <a:miter lim="800000"/>
+                      <a:headEnd/>
+                      <a:tailEnd/>
+                    </a:ln>
+                  </pic:spPr>
+                </pic:pic>
+              </a:graphicData>
+            </a:graphic>
+          </wp:inline>
+        </w:drawing>
+      </w:r>
+    </w:p>
+    <w:p>
+      <w:pPr>
+        <w:rPr>
+          <w:color w:val="000000"/>
+          <w:sz w:val="24"/>
+          <w:szCs w:val="24"/>
+        </w:rPr>
+      </w:pPr>
+      <w:r>
+        <w:rPr>
+          <w:noProof/>
+          <w:color w:val="000000"/>
+          <w:sz w:val="24"/>
+          <w:szCs w:val="24"/>
+        </w:rPr>
+        <w:drawing>
+          <wp:inline distT="0" distB="0" distL="0" distR="0">
+            <wp:extent cx="5940425" cy="2104032"/>
+            <wp:effectExtent l="19050" t="0" r="3175" b="0"/>
+            <wp:docPr id="13" name="Imagem 13"/>
+            <wp:cNvGraphicFramePr>
+              <a:graphicFrameLocks xmlns:a="http://schemas.openxmlformats.org/drawingml/2006/main" noChangeAspect="1"/>
+            </wp:cNvGraphicFramePr>
+            <a:graphic xmlns:a="http://schemas.openxmlformats.org/drawingml/2006/main">
+              <a:graphicData uri="http://schemas.openxmlformats.org/drawingml/2006/picture">
+                <pic:pic xmlns:pic="http://schemas.openxmlformats.org/drawingml/2006/picture">
+                  <pic:nvPicPr>
+                    <pic:cNvPr id="0" name="Picture 13"/>
+                    <pic:cNvPicPr>
+                      <a:picLocks noChangeAspect="1" noChangeArrowheads="1"/>
+                    </pic:cNvPicPr>
+                  </pic:nvPicPr>
+                  <pic:blipFill>
+                    <a:blip r:embed="rId16"/>
+                    <a:srcRect/>
+                    <a:stretch>
+                      <a:fillRect/>
+                    </a:stretch>
+                  </pic:blipFill>
+                  <pic:spPr bwMode="auto">
+                    <a:xfrm>
+                      <a:off x="0" y="0"/>
+                      <a:ext cx="5940425" cy="2104032"/>
+                    </a:xfrm>
+                    <a:prstGeom prst="rect">
+                      <a:avLst/>
+                    </a:prstGeom>
+                    <a:noFill/>
+                    <a:ln w="9525">
+                      <a:noFill/>
+                      <a:miter lim="800000"/>
+                      <a:headEnd/>
+                      <a:tailEnd/>
+                    </a:ln>
+                  </pic:spPr>
+                </pic:pic>
+              </a:graphicData>
+            </a:graphic>
+          </wp:inline>
+        </w:drawing>
+      </w:r>
+    </w:p>
     <w:sectPr>
-      <w:footerReference w:type="even" r:id="rId11"/>
-      <w:footerReference w:type="default" r:id="rId12"/>
-      <w:headerReference w:type="first" r:id="rId13"/>
-      <w:footerReference w:type="first" r:id="rId14"/>
+      <w:footerReference w:type="even" r:id="rId17"/>
+      <w:footerReference w:type="default" r:id="rId18"/>
+      <w:headerReference w:type="first" r:id="rId19"/>
+      <w:footerReference w:type="first" r:id="rId20"/>
       <w:pgSz w:w="11907" w:h="16840" w:code="9"/>
       <w:pgMar w:top="1701" w:right="851" w:bottom="851" w:left="1701" w:header="851" w:footer="737" w:gutter="0"/>
       <w:cols w:space="720"/>
@@ -4344,7 +6129,7 @@
             <w:b/>
             <w:noProof/>
           </w:rPr>
-          <w:t>1</w:t>
+          <w:t>2</w:t>
         </w:r>
         <w:r>
           <w:rPr>
@@ -4384,7 +6169,7 @@
             <w:b/>
             <w:noProof/>
           </w:rPr>
-          <w:t>3</w:t>
+          <w:t>9</w:t>
         </w:r>
         <w:r>
           <w:rPr>
@@ -4492,7 +6277,7 @@
         <w:b/>
         <w:noProof/>
       </w:rPr>
-      <w:t>6</w:t>
+      <w:t>9</w:t>
     </w:r>
     <w:r>
       <w:rPr>
@@ -4532,7 +6317,7 @@
         <w:b/>
         <w:noProof/>
       </w:rPr>
-      <w:t>6</w:t>
+      <w:t>9</w:t>
     </w:r>
     <w:r>
       <w:rPr>
@@ -4630,7 +6415,7 @@
         <w:b/>
         <w:noProof/>
       </w:rPr>
-      <w:t>3</w:t>
+      <w:t>9</w:t>
     </w:r>
     <w:r>
       <w:rPr>
@@ -9085,7 +10870,7 @@
     <w:lsdException w:name="caption" w:semiHidden="1" w:unhideWhenUsed="1" w:qFormat="1"/>
     <w:lsdException w:name="Title" w:qFormat="1"/>
     <w:lsdException w:name="Subtitle" w:qFormat="1"/>
-    <w:lsdException w:name="Strong" w:qFormat="1"/>
+    <w:lsdException w:name="Strong" w:uiPriority="22" w:qFormat="1"/>
     <w:lsdException w:name="Emphasis" w:qFormat="1"/>
     <w:lsdException w:name="Normal (Web)" w:uiPriority="99"/>
     <w:lsdException w:name="Placeholder Text" w:semiHidden="1" w:uiPriority="99"/>
@@ -9467,6 +11252,26 @@
       <w:szCs w:val="24"/>
     </w:rPr>
   </w:style>
+  <w:style w:type="character" w:styleId="Hyperlink">
+    <w:name w:val="Hyperlink"/>
+    <w:basedOn w:val="Fontepargpadro"/>
+    <w:rsid w:val="004723BE"/>
+    <w:rPr>
+      <w:color w:val="0000FF" w:themeColor="hyperlink"/>
+      <w:u w:val="single"/>
+    </w:rPr>
+  </w:style>
+  <w:style w:type="character" w:styleId="Forte">
+    <w:name w:val="Strong"/>
+    <w:basedOn w:val="Fontepargpadro"/>
+    <w:uiPriority w:val="22"/>
+    <w:qFormat/>
+    <w:rsid w:val="00DA1913"/>
+    <w:rPr>
+      <w:b/>
+      <w:bCs/>
+    </w:rPr>
+  </w:style>
 </w:styles>
 </file>
 

</xml_diff>

<commit_message>
Deployed 6043891 with MkDocs version: 1.2.2
</commit_message>
<xml_diff>
--- a/legislacao/plog/PLOG0003A.docx
+++ b/legislacao/plog/PLOG0003A.docx
@@ -448,7 +448,7 @@
                 <w:sz w:val="24"/>
                 <w:szCs w:val="24"/>
               </w:rPr>
-              <w:t>4</w:t>
+              <w:t>3</w:t>
             </w:r>
             <w:r>
               <w:rPr>
@@ -1199,42 +1199,6 @@
         <w:keepNext/>
         <w:keepLines/>
         <w:widowControl w:val="0"/>
-        <w:jc w:val="both"/>
-        <w:rPr>
-          <w:sz w:val="24"/>
-          <w:szCs w:val="24"/>
-        </w:rPr>
-      </w:pPr>
-    </w:p>
-    <w:p>
-      <w:pPr>
-        <w:keepNext/>
-        <w:keepLines/>
-        <w:widowControl w:val="0"/>
-        <w:jc w:val="both"/>
-        <w:rPr>
-          <w:sz w:val="24"/>
-          <w:szCs w:val="24"/>
-        </w:rPr>
-      </w:pPr>
-    </w:p>
-    <w:p>
-      <w:pPr>
-        <w:keepNext/>
-        <w:keepLines/>
-        <w:widowControl w:val="0"/>
-        <w:jc w:val="both"/>
-        <w:rPr>
-          <w:sz w:val="24"/>
-          <w:szCs w:val="24"/>
-        </w:rPr>
-      </w:pPr>
-    </w:p>
-    <w:p>
-      <w:pPr>
-        <w:keepNext/>
-        <w:keepLines/>
-        <w:widowControl w:val="0"/>
         <w:numPr>
           <w:ilvl w:val="0"/>
           <w:numId w:val="1"/>
@@ -1251,6 +1215,7 @@
           <w:sz w:val="24"/>
           <w:szCs w:val="24"/>
         </w:rPr>
+        <w:lastRenderedPageBreak/>
         <w:t>DIAGRAMA DE PROCESSO</w:t>
       </w:r>
     </w:p>
@@ -1277,9 +1242,9 @@
         </w:rPr>
         <w:drawing>
           <wp:inline distT="0" distB="0" distL="0" distR="0">
-            <wp:extent cx="8900663" cy="3788170"/>
+            <wp:extent cx="8802183" cy="3424687"/>
             <wp:effectExtent l="19050" t="0" r="0" b="0"/>
-            <wp:docPr id="2" name="Imagem 1" descr="PLOG0003A.png"/>
+            <wp:docPr id="1" name="Imagem 0" descr="PLOG0003A.png"/>
             <wp:cNvGraphicFramePr>
               <a:graphicFrameLocks xmlns:a="http://schemas.openxmlformats.org/drawingml/2006/main" noChangeAspect="1"/>
             </wp:cNvGraphicFramePr>
@@ -1292,7 +1257,7 @@
                   </pic:nvPicPr>
                   <pic:blipFill>
                     <a:blip r:embed="rId10"/>
-                    <a:srcRect b="24156"/>
+                    <a:srcRect r="1001" b="26887"/>
                     <a:stretch>
                       <a:fillRect/>
                     </a:stretch>
@@ -1300,7 +1265,7 @@
                   <pic:spPr>
                     <a:xfrm>
                       <a:off x="0" y="0"/>
-                      <a:ext cx="8900663" cy="3788170"/>
+                      <a:ext cx="8805885" cy="3426127"/>
                     </a:xfrm>
                     <a:prstGeom prst="rect">
                       <a:avLst/>

</xml_diff>